<commit_message>
1. Add ui for identity server 2. Add mvc client with implicit grant type to access the identity server
</commit_message>
<xml_diff>
--- a/Setps.docx
+++ b/Setps.docx
@@ -37,7 +37,7 @@
                     <pic:cNvPicPr/>
                   </pic:nvPicPr>
                   <pic:blipFill>
-                    <a:blip r:embed="rId4"/>
+                    <a:blip r:embed="rId5"/>
                     <a:stretch>
                       <a:fillRect/>
                     </a:stretch>
@@ -79,7 +79,7 @@
                     <pic:cNvPicPr/>
                   </pic:nvPicPr>
                   <pic:blipFill>
-                    <a:blip r:embed="rId5"/>
+                    <a:blip r:embed="rId6"/>
                     <a:stretch>
                       <a:fillRect/>
                     </a:stretch>
@@ -129,7 +129,7 @@
                     <pic:cNvPicPr/>
                   </pic:nvPicPr>
                   <pic:blipFill>
-                    <a:blip r:embed="rId6"/>
+                    <a:blip r:embed="rId7"/>
                     <a:stretch>
                       <a:fillRect/>
                     </a:stretch>
@@ -171,7 +171,7 @@
                     <pic:cNvPicPr/>
                   </pic:nvPicPr>
                   <pic:blipFill>
-                    <a:blip r:embed="rId7"/>
+                    <a:blip r:embed="rId8"/>
                     <a:stretch>
                       <a:fillRect/>
                     </a:stretch>
@@ -213,7 +213,7 @@
                     <pic:cNvPicPr/>
                   </pic:nvPicPr>
                   <pic:blipFill>
-                    <a:blip r:embed="rId8"/>
+                    <a:blip r:embed="rId9"/>
                     <a:stretch>
                       <a:fillRect/>
                     </a:stretch>
@@ -237,7 +237,7 @@
     <w:p/>
     <w:p/>
     <w:p>
-      <w:hyperlink r:id="rId9" w:history="1">
+      <w:hyperlink r:id="rId10" w:history="1">
         <w:r>
           <w:rPr>
             <w:rStyle w:val="Hyperlink"/>
@@ -269,7 +269,7 @@
                     <pic:cNvPicPr/>
                   </pic:nvPicPr>
                   <pic:blipFill>
-                    <a:blip r:embed="rId10"/>
+                    <a:blip r:embed="rId11"/>
                     <a:stretch>
                       <a:fillRect/>
                     </a:stretch>
@@ -291,11 +291,6 @@
       </w:r>
     </w:p>
     <w:p>
-      <w:pPr>
-        <w:rPr>
-          <w:rFonts w:hint="eastAsia"/>
-        </w:rPr>
-      </w:pPr>
       <w:r>
         <w:rPr>
           <w:noProof/>
@@ -316,7 +311,7 @@
                     <pic:cNvPicPr/>
                   </pic:nvPicPr>
                   <pic:blipFill>
-                    <a:blip r:embed="rId11"/>
+                    <a:blip r:embed="rId12"/>
                     <a:stretch>
                       <a:fillRect/>
                     </a:stretch>
@@ -337,6 +332,289 @@
         </w:drawing>
       </w:r>
     </w:p>
+    <w:p/>
+    <w:p/>
+    <w:p>
+      <w:r>
+        <w:rPr>
+          <w:rFonts w:hint="eastAsia"/>
+        </w:rPr>
+        <w:t>Implicit</w:t>
+      </w:r>
+      <w:r>
+        <w:t xml:space="preserve"> Grand Type</w:t>
+      </w:r>
+    </w:p>
+    <w:p>
+      <w:pPr>
+        <w:pStyle w:val="ListParagraph"/>
+        <w:numPr>
+          <w:ilvl w:val="0"/>
+          <w:numId w:val="1"/>
+        </w:numPr>
+      </w:pPr>
+      <w:r>
+        <w:t>Add identity server templates</w:t>
+      </w:r>
+    </w:p>
+    <w:p>
+      <w:pPr>
+        <w:pStyle w:val="ListParagraph"/>
+        <w:numPr>
+          <w:ilvl w:val="0"/>
+          <w:numId w:val="2"/>
+        </w:numPr>
+      </w:pPr>
+      <w:r>
+        <w:t>Run cmd and cd to the current directory</w:t>
+      </w:r>
+    </w:p>
+    <w:p>
+      <w:pPr>
+        <w:pStyle w:val="ListParagraph"/>
+        <w:ind w:left="1440"/>
+      </w:pPr>
+      <w:r>
+        <w:rPr>
+          <w:noProof/>
+        </w:rPr>
+        <w:drawing>
+          <wp:inline distT="0" distB="0" distL="0" distR="0" wp14:anchorId="3CF19C71" wp14:editId="4A1BDAE1">
+            <wp:extent cx="3211286" cy="1776333"/>
+            <wp:effectExtent l="0" t="0" r="8255" b="0"/>
+            <wp:docPr id="8" name="Picture 8"/>
+            <wp:cNvGraphicFramePr>
+              <a:graphicFrameLocks xmlns:a="http://schemas.openxmlformats.org/drawingml/2006/main" noChangeAspect="1"/>
+            </wp:cNvGraphicFramePr>
+            <a:graphic xmlns:a="http://schemas.openxmlformats.org/drawingml/2006/main">
+              <a:graphicData uri="http://schemas.openxmlformats.org/drawingml/2006/picture">
+                <pic:pic xmlns:pic="http://schemas.openxmlformats.org/drawingml/2006/picture">
+                  <pic:nvPicPr>
+                    <pic:cNvPr id="1" name=""/>
+                    <pic:cNvPicPr/>
+                  </pic:nvPicPr>
+                  <pic:blipFill rotWithShape="1">
+                    <a:blip r:embed="rId13"/>
+                    <a:srcRect r="22917"/>
+                    <a:stretch/>
+                  </pic:blipFill>
+                  <pic:spPr bwMode="auto">
+                    <a:xfrm>
+                      <a:off x="0" y="0"/>
+                      <a:ext cx="3218802" cy="1780491"/>
+                    </a:xfrm>
+                    <a:prstGeom prst="rect">
+                      <a:avLst/>
+                    </a:prstGeom>
+                    <a:ln>
+                      <a:noFill/>
+                    </a:ln>
+                    <a:extLst>
+                      <a:ext uri="{53640926-AAD7-44D8-BBD7-CCE9431645EC}">
+                        <a14:shadowObscured xmlns:a14="http://schemas.microsoft.com/office/drawing/2010/main"/>
+                      </a:ext>
+                    </a:extLst>
+                  </pic:spPr>
+                </pic:pic>
+              </a:graphicData>
+            </a:graphic>
+          </wp:inline>
+        </w:drawing>
+      </w:r>
+    </w:p>
+    <w:p>
+      <w:pPr>
+        <w:pStyle w:val="ListParagraph"/>
+        <w:numPr>
+          <w:ilvl w:val="0"/>
+          <w:numId w:val="2"/>
+        </w:numPr>
+      </w:pPr>
+      <w:r>
+        <w:t xml:space="preserve">Run </w:t>
+      </w:r>
+      <w:r>
+        <w:t>dotnet new -i identityserver4.templates</w:t>
+      </w:r>
+    </w:p>
+    <w:p>
+      <w:pPr>
+        <w:pStyle w:val="ListParagraph"/>
+        <w:ind w:left="1440"/>
+      </w:pPr>
+      <w:r>
+        <w:rPr>
+          <w:noProof/>
+        </w:rPr>
+        <w:lastRenderedPageBreak/>
+        <w:drawing>
+          <wp:inline distT="0" distB="0" distL="0" distR="0" wp14:anchorId="36623B81" wp14:editId="30349469">
+            <wp:extent cx="4256314" cy="1175413"/>
+            <wp:effectExtent l="0" t="0" r="0" b="5715"/>
+            <wp:docPr id="9" name="Picture 9"/>
+            <wp:cNvGraphicFramePr>
+              <a:graphicFrameLocks xmlns:a="http://schemas.openxmlformats.org/drawingml/2006/main" noChangeAspect="1"/>
+            </wp:cNvGraphicFramePr>
+            <a:graphic xmlns:a="http://schemas.openxmlformats.org/drawingml/2006/main">
+              <a:graphicData uri="http://schemas.openxmlformats.org/drawingml/2006/picture">
+                <pic:pic xmlns:pic="http://schemas.openxmlformats.org/drawingml/2006/picture">
+                  <pic:nvPicPr>
+                    <pic:cNvPr id="1" name=""/>
+                    <pic:cNvPicPr/>
+                  </pic:nvPicPr>
+                  <pic:blipFill>
+                    <a:blip r:embed="rId14"/>
+                    <a:stretch>
+                      <a:fillRect/>
+                    </a:stretch>
+                  </pic:blipFill>
+                  <pic:spPr>
+                    <a:xfrm>
+                      <a:off x="0" y="0"/>
+                      <a:ext cx="4278548" cy="1181553"/>
+                    </a:xfrm>
+                    <a:prstGeom prst="rect">
+                      <a:avLst/>
+                    </a:prstGeom>
+                  </pic:spPr>
+                </pic:pic>
+              </a:graphicData>
+            </a:graphic>
+          </wp:inline>
+        </w:drawing>
+      </w:r>
+    </w:p>
+    <w:p>
+      <w:pPr>
+        <w:pStyle w:val="ListParagraph"/>
+        <w:numPr>
+          <w:ilvl w:val="0"/>
+          <w:numId w:val="2"/>
+        </w:numPr>
+      </w:pPr>
+      <w:r>
+        <w:t xml:space="preserve">cd to </w:t>
+      </w:r>
+      <w:r>
+        <w:t xml:space="preserve">identityserver folder and run </w:t>
+      </w:r>
+      <w:r>
+        <w:t>dotnet new is4ui</w:t>
+      </w:r>
+    </w:p>
+    <w:p>
+      <w:pPr>
+        <w:pStyle w:val="ListParagraph"/>
+        <w:ind w:left="1440"/>
+      </w:pPr>
+      <w:r>
+        <w:rPr>
+          <w:noProof/>
+        </w:rPr>
+        <w:drawing>
+          <wp:inline distT="0" distB="0" distL="0" distR="0" wp14:anchorId="10688440" wp14:editId="59D033E8">
+            <wp:extent cx="4234543" cy="412182"/>
+            <wp:effectExtent l="0" t="0" r="0" b="6985"/>
+            <wp:docPr id="10" name="Picture 10"/>
+            <wp:cNvGraphicFramePr>
+              <a:graphicFrameLocks xmlns:a="http://schemas.openxmlformats.org/drawingml/2006/main" noChangeAspect="1"/>
+            </wp:cNvGraphicFramePr>
+            <a:graphic xmlns:a="http://schemas.openxmlformats.org/drawingml/2006/main">
+              <a:graphicData uri="http://schemas.openxmlformats.org/drawingml/2006/picture">
+                <pic:pic xmlns:pic="http://schemas.openxmlformats.org/drawingml/2006/picture">
+                  <pic:nvPicPr>
+                    <pic:cNvPr id="1" name=""/>
+                    <pic:cNvPicPr/>
+                  </pic:nvPicPr>
+                  <pic:blipFill>
+                    <a:blip r:embed="rId15"/>
+                    <a:stretch>
+                      <a:fillRect/>
+                    </a:stretch>
+                  </pic:blipFill>
+                  <pic:spPr>
+                    <a:xfrm>
+                      <a:off x="0" y="0"/>
+                      <a:ext cx="4249195" cy="413608"/>
+                    </a:xfrm>
+                    <a:prstGeom prst="rect">
+                      <a:avLst/>
+                    </a:prstGeom>
+                  </pic:spPr>
+                </pic:pic>
+              </a:graphicData>
+            </a:graphic>
+          </wp:inline>
+        </w:drawing>
+      </w:r>
+    </w:p>
+    <w:p>
+      <w:pPr>
+        <w:pStyle w:val="ListParagraph"/>
+        <w:ind w:left="1440"/>
+      </w:pPr>
+      <w:r>
+        <w:rPr>
+          <w:noProof/>
+        </w:rPr>
+        <w:drawing>
+          <wp:inline distT="0" distB="0" distL="0" distR="0" wp14:anchorId="5C262ADC" wp14:editId="3F4730D5">
+            <wp:extent cx="2247900" cy="2609850"/>
+            <wp:effectExtent l="0" t="0" r="0" b="0"/>
+            <wp:docPr id="11" name="Picture 11"/>
+            <wp:cNvGraphicFramePr>
+              <a:graphicFrameLocks xmlns:a="http://schemas.openxmlformats.org/drawingml/2006/main" noChangeAspect="1"/>
+            </wp:cNvGraphicFramePr>
+            <a:graphic xmlns:a="http://schemas.openxmlformats.org/drawingml/2006/main">
+              <a:graphicData uri="http://schemas.openxmlformats.org/drawingml/2006/picture">
+                <pic:pic xmlns:pic="http://schemas.openxmlformats.org/drawingml/2006/picture">
+                  <pic:nvPicPr>
+                    <pic:cNvPr id="1" name=""/>
+                    <pic:cNvPicPr/>
+                  </pic:nvPicPr>
+                  <pic:blipFill>
+                    <a:blip r:embed="rId16"/>
+                    <a:stretch>
+                      <a:fillRect/>
+                    </a:stretch>
+                  </pic:blipFill>
+                  <pic:spPr>
+                    <a:xfrm>
+                      <a:off x="0" y="0"/>
+                      <a:ext cx="2247900" cy="2609850"/>
+                    </a:xfrm>
+                    <a:prstGeom prst="rect">
+                      <a:avLst/>
+                    </a:prstGeom>
+                  </pic:spPr>
+                </pic:pic>
+              </a:graphicData>
+            </a:graphic>
+          </wp:inline>
+        </w:drawing>
+      </w:r>
+      <w:r>
+        <w:t xml:space="preserve"> these folders are added.</w:t>
+      </w:r>
+    </w:p>
+    <w:p>
+      <w:pPr>
+        <w:pStyle w:val="ListParagraph"/>
+        <w:numPr>
+          <w:ilvl w:val="0"/>
+          <w:numId w:val="2"/>
+        </w:numPr>
+      </w:pPr>
+    </w:p>
+    <w:p>
+      <w:pPr>
+        <w:pStyle w:val="ListParagraph"/>
+        <w:numPr>
+          <w:ilvl w:val="0"/>
+          <w:numId w:val="1"/>
+        </w:numPr>
+      </w:pPr>
+    </w:p>
     <w:sectPr>
       <w:pgSz w:w="12240" w:h="15840"/>
       <w:pgMar w:top="1440" w:right="1800" w:bottom="1440" w:left="1800" w:header="720" w:footer="720" w:gutter="0"/>
@@ -345,6 +623,219 @@
     </w:sectPr>
   </w:body>
 </w:document>
+</file>
+
+<file path=word/numbering.xml><?xml version="1.0" encoding="utf-8"?>
+<w:numbering xmlns:wpc="http://schemas.microsoft.com/office/word/2010/wordprocessingCanvas" xmlns:cx="http://schemas.microsoft.com/office/drawing/2014/chartex" xmlns:cx1="http://schemas.microsoft.com/office/drawing/2015/9/8/chartex" xmlns:cx2="http://schemas.microsoft.com/office/drawing/2015/10/21/chartex" xmlns:cx3="http://schemas.microsoft.com/office/drawing/2016/5/9/chartex" xmlns:cx4="http://schemas.microsoft.com/office/drawing/2016/5/10/chartex" xmlns:cx5="http://schemas.microsoft.com/office/drawing/2016/5/11/chartex" xmlns:cx6="http://schemas.microsoft.com/office/drawing/2016/5/12/chartex" xmlns:cx7="http://schemas.microsoft.com/office/drawing/2016/5/13/chartex" xmlns:cx8="http://schemas.microsoft.com/office/drawing/2016/5/14/chartex" xmlns:mc="http://schemas.openxmlformats.org/markup-compatibility/2006" xmlns:aink="http://schemas.microsoft.com/office/drawing/2016/ink" xmlns:am3d="http://schemas.microsoft.com/office/drawing/2017/model3d" xmlns:o="urn:schemas-microsoft-com:office:office" xmlns:r="http://schemas.openxmlformats.org/officeDocument/2006/relationships" xmlns:m="http://schemas.openxmlformats.org/officeDocument/2006/math" xmlns:v="urn:schemas-microsoft-com:vml" xmlns:wp14="http://schemas.microsoft.com/office/word/2010/wordprocessingDrawing" xmlns:wp="http://schemas.openxmlformats.org/drawingml/2006/wordprocessingDrawing" xmlns:w10="urn:schemas-microsoft-com:office:word" xmlns:w="http://schemas.openxmlformats.org/wordprocessingml/2006/main" xmlns:w14="http://schemas.microsoft.com/office/word/2010/wordml" xmlns:w15="http://schemas.microsoft.com/office/word/2012/wordml" xmlns:w16cex="http://schemas.microsoft.com/office/word/2018/wordml/cex" xmlns:w16cid="http://schemas.microsoft.com/office/word/2016/wordml/cid" xmlns:w16="http://schemas.microsoft.com/office/word/2018/wordml" xmlns:w16sdtdh="http://schemas.microsoft.com/office/word/2020/wordml/sdtdatahash" xmlns:w16se="http://schemas.microsoft.com/office/word/2015/wordml/symex" xmlns:wpg="http://schemas.microsoft.com/office/word/2010/wordprocessingGroup" xmlns:wpi="http://schemas.microsoft.com/office/word/2010/wordprocessingInk" xmlns:wne="http://schemas.microsoft.com/office/word/2006/wordml" xmlns:wps="http://schemas.microsoft.com/office/word/2010/wordprocessingShape" mc:Ignorable="w14 w15 w16se w16cid w16 w16cex w16sdtdh wp14">
+  <w:abstractNum w:abstractNumId="0" w15:restartNumberingAfterBreak="0">
+    <w:nsid w:val="05315263"/>
+    <w:multiLevelType w:val="hybridMultilevel"/>
+    <w:tmpl w:val="BC8E1DE8"/>
+    <w:lvl w:ilvl="0" w:tplc="04090001">
+      <w:start w:val="1"/>
+      <w:numFmt w:val="bullet"/>
+      <w:lvlText w:val=""/>
+      <w:lvlJc w:val="left"/>
+      <w:pPr>
+        <w:ind w:left="1440" w:hanging="360"/>
+      </w:pPr>
+      <w:rPr>
+        <w:rFonts w:ascii="Symbol" w:hAnsi="Symbol" w:hint="default"/>
+      </w:rPr>
+    </w:lvl>
+    <w:lvl w:ilvl="1" w:tplc="04090003" w:tentative="1">
+      <w:start w:val="1"/>
+      <w:numFmt w:val="bullet"/>
+      <w:lvlText w:val="o"/>
+      <w:lvlJc w:val="left"/>
+      <w:pPr>
+        <w:ind w:left="2160" w:hanging="360"/>
+      </w:pPr>
+      <w:rPr>
+        <w:rFonts w:ascii="Courier New" w:hAnsi="Courier New" w:cs="Courier New" w:hint="default"/>
+      </w:rPr>
+    </w:lvl>
+    <w:lvl w:ilvl="2" w:tplc="04090005" w:tentative="1">
+      <w:start w:val="1"/>
+      <w:numFmt w:val="bullet"/>
+      <w:lvlText w:val=""/>
+      <w:lvlJc w:val="left"/>
+      <w:pPr>
+        <w:ind w:left="2880" w:hanging="360"/>
+      </w:pPr>
+      <w:rPr>
+        <w:rFonts w:ascii="Wingdings" w:hAnsi="Wingdings" w:hint="default"/>
+      </w:rPr>
+    </w:lvl>
+    <w:lvl w:ilvl="3" w:tplc="04090001" w:tentative="1">
+      <w:start w:val="1"/>
+      <w:numFmt w:val="bullet"/>
+      <w:lvlText w:val=""/>
+      <w:lvlJc w:val="left"/>
+      <w:pPr>
+        <w:ind w:left="3600" w:hanging="360"/>
+      </w:pPr>
+      <w:rPr>
+        <w:rFonts w:ascii="Symbol" w:hAnsi="Symbol" w:hint="default"/>
+      </w:rPr>
+    </w:lvl>
+    <w:lvl w:ilvl="4" w:tplc="04090003" w:tentative="1">
+      <w:start w:val="1"/>
+      <w:numFmt w:val="bullet"/>
+      <w:lvlText w:val="o"/>
+      <w:lvlJc w:val="left"/>
+      <w:pPr>
+        <w:ind w:left="4320" w:hanging="360"/>
+      </w:pPr>
+      <w:rPr>
+        <w:rFonts w:ascii="Courier New" w:hAnsi="Courier New" w:cs="Courier New" w:hint="default"/>
+      </w:rPr>
+    </w:lvl>
+    <w:lvl w:ilvl="5" w:tplc="04090005" w:tentative="1">
+      <w:start w:val="1"/>
+      <w:numFmt w:val="bullet"/>
+      <w:lvlText w:val=""/>
+      <w:lvlJc w:val="left"/>
+      <w:pPr>
+        <w:ind w:left="5040" w:hanging="360"/>
+      </w:pPr>
+      <w:rPr>
+        <w:rFonts w:ascii="Wingdings" w:hAnsi="Wingdings" w:hint="default"/>
+      </w:rPr>
+    </w:lvl>
+    <w:lvl w:ilvl="6" w:tplc="04090001" w:tentative="1">
+      <w:start w:val="1"/>
+      <w:numFmt w:val="bullet"/>
+      <w:lvlText w:val=""/>
+      <w:lvlJc w:val="left"/>
+      <w:pPr>
+        <w:ind w:left="5760" w:hanging="360"/>
+      </w:pPr>
+      <w:rPr>
+        <w:rFonts w:ascii="Symbol" w:hAnsi="Symbol" w:hint="default"/>
+      </w:rPr>
+    </w:lvl>
+    <w:lvl w:ilvl="7" w:tplc="04090003" w:tentative="1">
+      <w:start w:val="1"/>
+      <w:numFmt w:val="bullet"/>
+      <w:lvlText w:val="o"/>
+      <w:lvlJc w:val="left"/>
+      <w:pPr>
+        <w:ind w:left="6480" w:hanging="360"/>
+      </w:pPr>
+      <w:rPr>
+        <w:rFonts w:ascii="Courier New" w:hAnsi="Courier New" w:cs="Courier New" w:hint="default"/>
+      </w:rPr>
+    </w:lvl>
+    <w:lvl w:ilvl="8" w:tplc="04090005" w:tentative="1">
+      <w:start w:val="1"/>
+      <w:numFmt w:val="bullet"/>
+      <w:lvlText w:val=""/>
+      <w:lvlJc w:val="left"/>
+      <w:pPr>
+        <w:ind w:left="7200" w:hanging="360"/>
+      </w:pPr>
+      <w:rPr>
+        <w:rFonts w:ascii="Wingdings" w:hAnsi="Wingdings" w:hint="default"/>
+      </w:rPr>
+    </w:lvl>
+  </w:abstractNum>
+  <w:abstractNum w:abstractNumId="1" w15:restartNumberingAfterBreak="0">
+    <w:nsid w:val="357167EB"/>
+    <w:multiLevelType w:val="hybridMultilevel"/>
+    <w:tmpl w:val="11DA4AD0"/>
+    <w:lvl w:ilvl="0" w:tplc="0409000F">
+      <w:start w:val="1"/>
+      <w:numFmt w:val="decimal"/>
+      <w:lvlText w:val="%1."/>
+      <w:lvlJc w:val="left"/>
+      <w:pPr>
+        <w:ind w:left="720" w:hanging="360"/>
+      </w:pPr>
+      <w:rPr>
+        <w:rFonts w:hint="default"/>
+      </w:rPr>
+    </w:lvl>
+    <w:lvl w:ilvl="1" w:tplc="04090019" w:tentative="1">
+      <w:start w:val="1"/>
+      <w:numFmt w:val="lowerLetter"/>
+      <w:lvlText w:val="%2."/>
+      <w:lvlJc w:val="left"/>
+      <w:pPr>
+        <w:ind w:left="1440" w:hanging="360"/>
+      </w:pPr>
+    </w:lvl>
+    <w:lvl w:ilvl="2" w:tplc="0409001B" w:tentative="1">
+      <w:start w:val="1"/>
+      <w:numFmt w:val="lowerRoman"/>
+      <w:lvlText w:val="%3."/>
+      <w:lvlJc w:val="right"/>
+      <w:pPr>
+        <w:ind w:left="2160" w:hanging="180"/>
+      </w:pPr>
+    </w:lvl>
+    <w:lvl w:ilvl="3" w:tplc="0409000F" w:tentative="1">
+      <w:start w:val="1"/>
+      <w:numFmt w:val="decimal"/>
+      <w:lvlText w:val="%4."/>
+      <w:lvlJc w:val="left"/>
+      <w:pPr>
+        <w:ind w:left="2880" w:hanging="360"/>
+      </w:pPr>
+    </w:lvl>
+    <w:lvl w:ilvl="4" w:tplc="04090019" w:tentative="1">
+      <w:start w:val="1"/>
+      <w:numFmt w:val="lowerLetter"/>
+      <w:lvlText w:val="%5."/>
+      <w:lvlJc w:val="left"/>
+      <w:pPr>
+        <w:ind w:left="3600" w:hanging="360"/>
+      </w:pPr>
+    </w:lvl>
+    <w:lvl w:ilvl="5" w:tplc="0409001B" w:tentative="1">
+      <w:start w:val="1"/>
+      <w:numFmt w:val="lowerRoman"/>
+      <w:lvlText w:val="%6."/>
+      <w:lvlJc w:val="right"/>
+      <w:pPr>
+        <w:ind w:left="4320" w:hanging="180"/>
+      </w:pPr>
+    </w:lvl>
+    <w:lvl w:ilvl="6" w:tplc="0409000F" w:tentative="1">
+      <w:start w:val="1"/>
+      <w:numFmt w:val="decimal"/>
+      <w:lvlText w:val="%7."/>
+      <w:lvlJc w:val="left"/>
+      <w:pPr>
+        <w:ind w:left="5040" w:hanging="360"/>
+      </w:pPr>
+    </w:lvl>
+    <w:lvl w:ilvl="7" w:tplc="04090019" w:tentative="1">
+      <w:start w:val="1"/>
+      <w:numFmt w:val="lowerLetter"/>
+      <w:lvlText w:val="%8."/>
+      <w:lvlJc w:val="left"/>
+      <w:pPr>
+        <w:ind w:left="5760" w:hanging="360"/>
+      </w:pPr>
+    </w:lvl>
+    <w:lvl w:ilvl="8" w:tplc="0409001B" w:tentative="1">
+      <w:start w:val="1"/>
+      <w:numFmt w:val="lowerRoman"/>
+      <w:lvlText w:val="%9."/>
+      <w:lvlJc w:val="right"/>
+      <w:pPr>
+        <w:ind w:left="6480" w:hanging="180"/>
+      </w:pPr>
+    </w:lvl>
+  </w:abstractNum>
+  <w:num w:numId="1">
+    <w:abstractNumId w:val="1"/>
+  </w:num>
+  <w:num w:numId="2">
+    <w:abstractNumId w:val="0"/>
+  </w:num>
+</w:numbering>
 </file>
 
 <file path=word/styles.xml><?xml version="1.0" encoding="utf-8"?>

</xml_diff>

<commit_message>
add entity framework support for identity server 4
</commit_message>
<xml_diff>
--- a/Setps.docx
+++ b/Setps.docx
@@ -606,14 +606,321 @@
         </w:numPr>
       </w:pPr>
     </w:p>
+    <w:p/>
+    <w:p>
+      <w:r>
+        <w:rPr>
+          <w:rFonts w:hint="eastAsia"/>
+        </w:rPr>
+        <w:t>Add</w:t>
+      </w:r>
+      <w:r>
+        <w:t xml:space="preserve"> entityframework for identityserver4</w:t>
+      </w:r>
+    </w:p>
     <w:p>
       <w:pPr>
         <w:pStyle w:val="ListParagraph"/>
         <w:numPr>
           <w:ilvl w:val="0"/>
-          <w:numId w:val="1"/>
+          <w:numId w:val="2"/>
         </w:numPr>
       </w:pPr>
+      <w:r>
+        <w:t>Add nuget package of identityserver4.entityframework</w:t>
+      </w:r>
+    </w:p>
+    <w:p/>
+    <w:p/>
+    <w:p>
+      <w:r>
+        <w:t xml:space="preserve">Entityframework </w:t>
+      </w:r>
+    </w:p>
+    <w:p/>
+    <w:p>
+      <w:r>
+        <w:t xml:space="preserve">Goto </w:t>
+      </w:r>
+      <w:hyperlink r:id="rId17" w:history="1">
+        <w:r>
+          <w:rPr>
+            <w:rStyle w:val="Hyperlink"/>
+          </w:rPr>
+          <w:t>https://www.nuget.org/packages/dotnet-ef/</w:t>
+        </w:r>
+      </w:hyperlink>
+    </w:p>
+    <w:p>
+      <w:r>
+        <w:t xml:space="preserve">Copy </w:t>
+      </w:r>
+    </w:p>
+    <w:p>
+      <w:r>
+        <w:rPr>
+          <w:noProof/>
+        </w:rPr>
+        <w:drawing>
+          <wp:inline distT="0" distB="0" distL="0" distR="0" wp14:anchorId="3DEC5196" wp14:editId="0017DE27">
+            <wp:extent cx="5486400" cy="676275"/>
+            <wp:effectExtent l="0" t="0" r="0" b="9525"/>
+            <wp:docPr id="13" name="Picture 13"/>
+            <wp:cNvGraphicFramePr>
+              <a:graphicFrameLocks xmlns:a="http://schemas.openxmlformats.org/drawingml/2006/main" noChangeAspect="1"/>
+            </wp:cNvGraphicFramePr>
+            <a:graphic xmlns:a="http://schemas.openxmlformats.org/drawingml/2006/main">
+              <a:graphicData uri="http://schemas.openxmlformats.org/drawingml/2006/picture">
+                <pic:pic xmlns:pic="http://schemas.openxmlformats.org/drawingml/2006/picture">
+                  <pic:nvPicPr>
+                    <pic:cNvPr id="1" name=""/>
+                    <pic:cNvPicPr/>
+                  </pic:nvPicPr>
+                  <pic:blipFill>
+                    <a:blip r:embed="rId18"/>
+                    <a:stretch>
+                      <a:fillRect/>
+                    </a:stretch>
+                  </pic:blipFill>
+                  <pic:spPr>
+                    <a:xfrm>
+                      <a:off x="0" y="0"/>
+                      <a:ext cx="5486400" cy="676275"/>
+                    </a:xfrm>
+                    <a:prstGeom prst="rect">
+                      <a:avLst/>
+                    </a:prstGeom>
+                  </pic:spPr>
+                </pic:pic>
+              </a:graphicData>
+            </a:graphic>
+          </wp:inline>
+        </w:drawing>
+      </w:r>
+    </w:p>
+    <w:p>
+      <w:r>
+        <w:lastRenderedPageBreak/>
+        <w:t>Run it in package manager console.</w:t>
+      </w:r>
+    </w:p>
+    <w:p>
+      <w:r>
+        <w:drawing>
+          <wp:inline distT="0" distB="0" distL="0" distR="0" wp14:anchorId="6334F937" wp14:editId="53590136">
+            <wp:extent cx="5486400" cy="4148455"/>
+            <wp:effectExtent l="0" t="0" r="0" b="4445"/>
+            <wp:docPr id="12" name="Picture 12"/>
+            <wp:cNvGraphicFramePr>
+              <a:graphicFrameLocks xmlns:a="http://schemas.openxmlformats.org/drawingml/2006/main" noChangeAspect="1"/>
+            </wp:cNvGraphicFramePr>
+            <a:graphic xmlns:a="http://schemas.openxmlformats.org/drawingml/2006/main">
+              <a:graphicData uri="http://schemas.openxmlformats.org/drawingml/2006/picture">
+                <pic:pic xmlns:pic="http://schemas.openxmlformats.org/drawingml/2006/picture">
+                  <pic:nvPicPr>
+                    <pic:cNvPr id="1" name=""/>
+                    <pic:cNvPicPr/>
+                  </pic:nvPicPr>
+                  <pic:blipFill>
+                    <a:blip r:embed="rId19"/>
+                    <a:stretch>
+                      <a:fillRect/>
+                    </a:stretch>
+                  </pic:blipFill>
+                  <pic:spPr>
+                    <a:xfrm>
+                      <a:off x="0" y="0"/>
+                      <a:ext cx="5486400" cy="4148455"/>
+                    </a:xfrm>
+                    <a:prstGeom prst="rect">
+                      <a:avLst/>
+                    </a:prstGeom>
+                  </pic:spPr>
+                </pic:pic>
+              </a:graphicData>
+            </a:graphic>
+          </wp:inline>
+        </w:drawing>
+      </w:r>
+    </w:p>
+    <w:p/>
+    <w:p>
+      <w:r>
+        <w:t xml:space="preserve">If you have older version, run </w:t>
+      </w:r>
+      <w:r>
+        <w:rPr>
+          <w:rFonts w:ascii="Consolas" w:hAnsi="Consolas"/>
+          <w:color w:val="232629"/>
+          <w:sz w:val="20"/>
+          <w:szCs w:val="20"/>
+          <w:shd w:val="clear" w:color="auto" w:fill="E3E6E8"/>
+        </w:rPr>
+        <w:t>dotnet tool update --global dotnet-ef</w:t>
+      </w:r>
+    </w:p>
+    <w:p>
+      <w:r>
+        <w:rPr>
+          <w:noProof/>
+        </w:rPr>
+        <w:drawing>
+          <wp:inline distT="0" distB="0" distL="0" distR="0" wp14:anchorId="6E3EA411" wp14:editId="11193B50">
+            <wp:extent cx="5486400" cy="549275"/>
+            <wp:effectExtent l="0" t="0" r="0" b="3175"/>
+            <wp:docPr id="14" name="Picture 14"/>
+            <wp:cNvGraphicFramePr>
+              <a:graphicFrameLocks xmlns:a="http://schemas.openxmlformats.org/drawingml/2006/main" noChangeAspect="1"/>
+            </wp:cNvGraphicFramePr>
+            <a:graphic xmlns:a="http://schemas.openxmlformats.org/drawingml/2006/main">
+              <a:graphicData uri="http://schemas.openxmlformats.org/drawingml/2006/picture">
+                <pic:pic xmlns:pic="http://schemas.openxmlformats.org/drawingml/2006/picture">
+                  <pic:nvPicPr>
+                    <pic:cNvPr id="1" name=""/>
+                    <pic:cNvPicPr/>
+                  </pic:nvPicPr>
+                  <pic:blipFill>
+                    <a:blip r:embed="rId20"/>
+                    <a:stretch>
+                      <a:fillRect/>
+                    </a:stretch>
+                  </pic:blipFill>
+                  <pic:spPr>
+                    <a:xfrm>
+                      <a:off x="0" y="0"/>
+                      <a:ext cx="5486400" cy="549275"/>
+                    </a:xfrm>
+                    <a:prstGeom prst="rect">
+                      <a:avLst/>
+                    </a:prstGeom>
+                  </pic:spPr>
+                </pic:pic>
+              </a:graphicData>
+            </a:graphic>
+          </wp:inline>
+        </w:drawing>
+      </w:r>
+    </w:p>
+    <w:p/>
+    <w:p>
+      <w:r>
+        <w:t>Run following two commands to add migrations for persisted db and configuration db</w:t>
+      </w:r>
+    </w:p>
+    <w:p>
+      <w:pPr>
+        <w:rPr>
+          <w:rFonts w:ascii="Arial" w:hAnsi="Arial" w:cs="Arial"/>
+          <w:color w:val="000000"/>
+          <w:sz w:val="19"/>
+          <w:szCs w:val="19"/>
+        </w:rPr>
+      </w:pPr>
+      <w:r>
+        <w:rPr>
+          <w:rFonts w:ascii="Arial" w:hAnsi="Arial" w:cs="Arial"/>
+          <w:color w:val="000000"/>
+          <w:sz w:val="19"/>
+          <w:szCs w:val="19"/>
+        </w:rPr>
+        <w:t>Add-Migration InitiaIS4PersistedGrantDBMigration -c PersistedGrantDbContext -o Data/Migrations/IdentityServer/PersistedGrantDb</w:t>
+      </w:r>
+    </w:p>
+    <w:p>
+      <w:r>
+        <w:rPr>
+          <w:rFonts w:ascii="Arial" w:hAnsi="Arial" w:cs="Arial"/>
+          <w:color w:val="000000"/>
+          <w:sz w:val="19"/>
+          <w:szCs w:val="19"/>
+        </w:rPr>
+        <w:t>Add-Migration InitiaIS4ConfigurationDBMigration -c ConfigurationDbContext -o Data/Migrations/IdentityServer/ConfigurationDb</w:t>
+      </w:r>
+    </w:p>
+    <w:p>
+      <w:r>
+        <w:rPr>
+          <w:noProof/>
+        </w:rPr>
+        <w:drawing>
+          <wp:inline distT="0" distB="0" distL="0" distR="0" wp14:anchorId="52F88254" wp14:editId="013A8E42">
+            <wp:extent cx="5486400" cy="958850"/>
+            <wp:effectExtent l="0" t="0" r="0" b="0"/>
+            <wp:docPr id="15" name="Picture 15"/>
+            <wp:cNvGraphicFramePr>
+              <a:graphicFrameLocks xmlns:a="http://schemas.openxmlformats.org/drawingml/2006/main" noChangeAspect="1"/>
+            </wp:cNvGraphicFramePr>
+            <a:graphic xmlns:a="http://schemas.openxmlformats.org/drawingml/2006/main">
+              <a:graphicData uri="http://schemas.openxmlformats.org/drawingml/2006/picture">
+                <pic:pic xmlns:pic="http://schemas.openxmlformats.org/drawingml/2006/picture">
+                  <pic:nvPicPr>
+                    <pic:cNvPr id="1" name=""/>
+                    <pic:cNvPicPr/>
+                  </pic:nvPicPr>
+                  <pic:blipFill>
+                    <a:blip r:embed="rId21"/>
+                    <a:stretch>
+                      <a:fillRect/>
+                    </a:stretch>
+                  </pic:blipFill>
+                  <pic:spPr>
+                    <a:xfrm>
+                      <a:off x="0" y="0"/>
+                      <a:ext cx="5486400" cy="958850"/>
+                    </a:xfrm>
+                    <a:prstGeom prst="rect">
+                      <a:avLst/>
+                    </a:prstGeom>
+                  </pic:spPr>
+                </pic:pic>
+              </a:graphicData>
+            </a:graphic>
+          </wp:inline>
+        </w:drawing>
+      </w:r>
+    </w:p>
+    <w:p/>
+    <w:p>
+      <w:r>
+        <w:rPr>
+          <w:noProof/>
+        </w:rPr>
+        <w:drawing>
+          <wp:inline distT="0" distB="0" distL="0" distR="0" wp14:anchorId="304CCBE9" wp14:editId="5B1FE8EE">
+            <wp:extent cx="5486400" cy="4152265"/>
+            <wp:effectExtent l="0" t="0" r="0" b="635"/>
+            <wp:docPr id="16" name="Picture 16"/>
+            <wp:cNvGraphicFramePr>
+              <a:graphicFrameLocks xmlns:a="http://schemas.openxmlformats.org/drawingml/2006/main" noChangeAspect="1"/>
+            </wp:cNvGraphicFramePr>
+            <a:graphic xmlns:a="http://schemas.openxmlformats.org/drawingml/2006/main">
+              <a:graphicData uri="http://schemas.openxmlformats.org/drawingml/2006/picture">
+                <pic:pic xmlns:pic="http://schemas.openxmlformats.org/drawingml/2006/picture">
+                  <pic:nvPicPr>
+                    <pic:cNvPr id="1" name=""/>
+                    <pic:cNvPicPr/>
+                  </pic:nvPicPr>
+                  <pic:blipFill>
+                    <a:blip r:embed="rId22"/>
+                    <a:stretch>
+                      <a:fillRect/>
+                    </a:stretch>
+                  </pic:blipFill>
+                  <pic:spPr>
+                    <a:xfrm>
+                      <a:off x="0" y="0"/>
+                      <a:ext cx="5486400" cy="4152265"/>
+                    </a:xfrm>
+                    <a:prstGeom prst="rect">
+                      <a:avLst/>
+                    </a:prstGeom>
+                  </pic:spPr>
+                </pic:pic>
+              </a:graphicData>
+            </a:graphic>
+          </wp:inline>
+        </w:drawing>
+      </w:r>
     </w:p>
     <w:sectPr>
       <w:pgSz w:w="12240" w:h="15840"/>
@@ -630,7 +937,7 @@
   <w:abstractNum w:abstractNumId="0" w15:restartNumberingAfterBreak="0">
     <w:nsid w:val="05315263"/>
     <w:multiLevelType w:val="hybridMultilevel"/>
-    <w:tmpl w:val="BC8E1DE8"/>
+    <w:tmpl w:val="922C10C0"/>
     <w:lvl w:ilvl="0" w:tplc="04090001">
       <w:start w:val="1"/>
       <w:numFmt w:val="bullet"/>

</xml_diff>